<commit_message>
Updated to latest code from home computer
</commit_message>
<xml_diff>
--- a/Problems.docx
+++ b/Problems.docx
@@ -51,6 +51,119 @@
       <w:r>
         <w:t>tuning the PID values</w:t>
       </w:r>
+    </w:p>
+    <w:p>
+      <w:r>
+        <w:t>Had to tune offset values for sensor</w:t>
+      </w:r>
+    </w:p>
+    <w:p>
+      <w:r>
+        <w:t>Had to make sure phone can calibrate values( did this myself beause I didn't want to have the arduino compute too many things)</w:t>
+      </w:r>
+    </w:p>
+    <w:p>
+      <w:r>
+        <w:t>Had to map values from -180 to 180 to match values coming from MPU6050 for yaw</w:t>
+      </w:r>
+    </w:p>
+    <w:p>
+      <w:r>
+        <w:t>Made sure the PCB board was throughplated</w:t>
+      </w:r>
+    </w:p>
+    <w:p>
+      <w:r>
+        <w:t>Found out that the power supply on the old arduino got burnt out -had to buy a new one</w:t>
+      </w:r>
+    </w:p>
+    <w:p>
+      <w:r>
+        <w:rPr>
+          <w:highlight w:val="yellow"/>
+        </w:rPr>
+        <w:t xml:space="preserve">Not all motors were compensating - </w:t>
+      </w:r>
+      <w:r>
+        <w:t>isolate each motor to see which one isn't hooked up correctly</w:t>
+      </w:r>
+      <w:r>
+        <w:rPr>
+          <w:highlight w:val="yellow"/>
+        </w:rPr>
+        <w:t>, found out that only two sides were compentating by lowering speed enough to notice a difference in power - am going to do console debugging to figure out why only two sides are compensating</w:t>
+      </w:r>
+      <w:r>
+        <w:rPr>
+          <w:highlight w:val="yellow"/>
+        </w:rPr>
+        <w:t xml:space="preserve"> - thought of possible reason and need to figure out if it's true(did not set setY variable)</w:t>
+      </w:r>
+    </w:p>
+    <w:p>
+      <w:r>
+        <w:rPr>
+          <w:highlight w:val="yellow"/>
+        </w:rPr>
+        <w:t xml:space="preserve">Power was getting disconnected </w:t>
+      </w:r>
+      <w:r>
+        <w:t>from arduino</w:t>
+      </w:r>
+      <w:r>
+        <w:rPr>
+          <w:highlight w:val="yellow"/>
+        </w:rPr>
+        <w:t xml:space="preserve"> - try to use connector cleaner</w:t>
+      </w:r>
+    </w:p>
+    <w:p>
+      <w:r>
+        <w:rPr>
+          <w:highlight w:val="yellow"/>
+        </w:rPr>
+        <w:t>Metal surfac</w:t>
+      </w:r>
+      <w:r>
+        <w:rPr>
+          <w:highlight w:val="yellow"/>
+        </w:rPr>
+        <w:t>e is causing connection problem</w:t>
+      </w:r>
+      <w:r>
+        <w:t xml:space="preserve">s - </w:t>
+      </w:r>
+      <w:r>
+        <w:t>add foam underneath arduino</w:t>
+      </w:r>
+    </w:p>
+    <w:p>
+      <w:r>
+        <w:t>lock screws</w:t>
+      </w:r>
+    </w:p>
+    <w:p>
+      <w:r>
+        <w:t>make sure android app doesn't lag</w:t>
+      </w:r>
+    </w:p>
+    <w:p>
+      <w:pPr>
+        <w:rPr>
+          <w:lang/>
+        </w:rPr>
+      </w:pPr>
+      <w:r>
+        <w:lastRenderedPageBreak/>
+        <w:t>sensor is not working correctly</w:t>
+      </w:r>
+    </w:p>
+    <w:p>
+      <w:pPr>
+        <w:rPr>
+          <w:lang/>
+        </w:rPr>
+      </w:pPr>
     </w:p>
     <w:p/>
     <w:sectPr>
@@ -227,7 +340,6 @@
   <w:style w:type="character" w:default="1" w:styleId="DefaultParagraphFont">
     <w:name w:val="Default Paragraph Font"/>
     <w:uiPriority w:val="1"/>
-    <w:semiHidden/>
     <w:unhideWhenUsed/>
   </w:style>
   <w:style w:type="table" w:default="1" w:styleId="TableNormal">

</xml_diff>

<commit_message>
Cleaned up gyro code, and added in high pass filter for gyroscope data
</commit_message>
<xml_diff>
--- a/Problems.docx
+++ b/Problems.docx
@@ -1,7 +1,23 @@
 
 <file path=word/document.xml><?xml version="1.0" encoding="utf-8"?>
-<w:document xmlns:ve="http://schemas.openxmlformats.org/markup-compatibility/2006" xmlns:o="urn:schemas-microsoft-com:office:office" xmlns:r="http://schemas.openxmlformats.org/officeDocument/2006/relationships" xmlns:m="http://schemas.openxmlformats.org/officeDocument/2006/math" xmlns:v="urn:schemas-microsoft-com:vml" xmlns:wp="http://schemas.openxmlformats.org/drawingml/2006/wordprocessingDrawing" xmlns:w10="urn:schemas-microsoft-com:office:word" xmlns:w="http://schemas.openxmlformats.org/wordprocessingml/2006/main" xmlns:wne="http://schemas.microsoft.com/office/word/2006/wordml">
+<w:document xmlns:wpc="http://schemas.microsoft.com/office/word/2010/wordprocessingCanvas" xmlns:mc="http://schemas.openxmlformats.org/markup-compatibility/2006" xmlns:o="urn:schemas-microsoft-com:office:office" xmlns:r="http://schemas.openxmlformats.org/officeDocument/2006/relationships" xmlns:m="http://schemas.openxmlformats.org/officeDocument/2006/math" xmlns:v="urn:schemas-microsoft-com:vml" xmlns:wp14="http://schemas.microsoft.com/office/word/2010/wordprocessingDrawing" xmlns:wp="http://schemas.openxmlformats.org/drawingml/2006/wordprocessingDrawing" xmlns:w10="urn:schemas-microsoft-com:office:word" xmlns:w="http://schemas.openxmlformats.org/wordprocessingml/2006/main" xmlns:w14="http://schemas.microsoft.com/office/word/2010/wordml" xmlns:wpg="http://schemas.microsoft.com/office/word/2010/wordprocessingGroup" xmlns:wpi="http://schemas.microsoft.com/office/word/2010/wordprocessingInk" xmlns:wne="http://schemas.microsoft.com/office/word/2006/wordml" xmlns:wps="http://schemas.microsoft.com/office/word/2010/wordprocessingShape" mc:Ignorable="w14 wp14">
   <w:body>
+    <w:p>
+      <w:r>
+        <w:t>What units does the complimentary filter take in? Angles? So that means the acceleration data in G’s has to be converted to angles using atan. But the sensitivity is 8194 mg/LSB. So how does that mean a value of 16894 is 1G? 16894/8194=2. Finally. So if after dividing, it’s only in mg, I’m assuming because it’s atan, it’s a ratio, hence I don’t have to convert it back to G.</w:t>
+      </w:r>
+      <w:bookmarkStart w:id="0" w:name="_GoBack"/>
+      <w:bookmarkEnd w:id="0"/>
+    </w:p>
+    <w:p/>
+    <w:p>
+      <w:r>
+        <w:t>Didn’t know that the raw values had to be divided by a scaling factor based on the spec sheet:</w:t>
+      </w:r>
+      <w:r>
+        <w:t xml:space="preserve"> http://www.i2cdevlib.com/forums/topic/4-understanding-raw-values-of-accelerometer-and-gyrometer/</w:t>
+      </w:r>
+    </w:p>
     <w:p>
       <w:r>
         <w:t>Had to test mpu6050</w:t>
@@ -91,7 +107,14 @@
         <w:rPr>
           <w:highlight w:val="yellow"/>
         </w:rPr>
-        <w:t>, found out that only two sides were compentating by lowering speed enough to notice a difference in power - am going to do console debugging to figure out why only two sides are compensating</w:t>
+        <w:t xml:space="preserve">, found out that only two sides were compentating by lowering speed enough to notice a difference in </w:t>
+      </w:r>
+      <w:r>
+        <w:rPr>
+          <w:highlight w:val="yellow"/>
+        </w:rPr>
+        <w:lastRenderedPageBreak/>
+        <w:t>power - am going to do console debugging to figure out why only two sides are compensating</w:t>
       </w:r>
       <w:r>
         <w:rPr>
@@ -148,23 +171,11 @@
       </w:r>
     </w:p>
     <w:p>
-      <w:pPr>
-        <w:rPr>
-          <w:lang/>
-        </w:rPr>
-      </w:pPr>
-      <w:r>
-        <w:lastRenderedPageBreak/>
+      <w:r>
         <w:t>sensor is not working correctly</w:t>
       </w:r>
     </w:p>
-    <w:p>
-      <w:pPr>
-        <w:rPr>
-          <w:lang/>
-        </w:rPr>
-      </w:pPr>
-    </w:p>
+    <w:p/>
     <w:p/>
     <w:sectPr>
       <w:pgSz w:w="12240" w:h="15840"/>
@@ -177,7 +188,7 @@
 </file>
 
 <file path=word/styles.xml><?xml version="1.0" encoding="utf-8"?>
-<w:styles xmlns:r="http://schemas.openxmlformats.org/officeDocument/2006/relationships" xmlns:w="http://schemas.openxmlformats.org/wordprocessingml/2006/main">
+<w:styles xmlns:mc="http://schemas.openxmlformats.org/markup-compatibility/2006" xmlns:r="http://schemas.openxmlformats.org/officeDocument/2006/relationships" xmlns:w="http://schemas.openxmlformats.org/wordprocessingml/2006/main" xmlns:w14="http://schemas.microsoft.com/office/word/2010/wordml" mc:Ignorable="w14">
   <w:docDefaults>
     <w:rPrDefault>
       <w:rPr>
@@ -340,6 +351,7 @@
   <w:style w:type="character" w:default="1" w:styleId="DefaultParagraphFont">
     <w:name w:val="Default Paragraph Font"/>
     <w:uiPriority w:val="1"/>
+    <w:semiHidden/>
     <w:unhideWhenUsed/>
   </w:style>
   <w:style w:type="table" w:default="1" w:styleId="TableNormal">
@@ -347,7 +359,196 @@
     <w:uiPriority w:val="99"/>
     <w:semiHidden/>
     <w:unhideWhenUsed/>
+    <w:tblPr>
+      <w:tblInd w:w="0" w:type="dxa"/>
+      <w:tblCellMar>
+        <w:top w:w="0" w:type="dxa"/>
+        <w:left w:w="108" w:type="dxa"/>
+        <w:bottom w:w="0" w:type="dxa"/>
+        <w:right w:w="108" w:type="dxa"/>
+      </w:tblCellMar>
+    </w:tblPr>
+  </w:style>
+  <w:style w:type="numbering" w:default="1" w:styleId="NoList">
+    <w:name w:val="No List"/>
+    <w:uiPriority w:val="99"/>
+    <w:semiHidden/>
+    <w:unhideWhenUsed/>
+  </w:style>
+</w:styles>
+</file>
+
+<file path=word/stylesWithEffects.xml><?xml version="1.0" encoding="utf-8"?>
+<w:styles xmlns:wpc="http://schemas.microsoft.com/office/word/2010/wordprocessingCanvas" xmlns:mc="http://schemas.openxmlformats.org/markup-compatibility/2006" xmlns:o="urn:schemas-microsoft-com:office:office" xmlns:r="http://schemas.openxmlformats.org/officeDocument/2006/relationships" xmlns:m="http://schemas.openxmlformats.org/officeDocument/2006/math" xmlns:v="urn:schemas-microsoft-com:vml" xmlns:wp14="http://schemas.microsoft.com/office/word/2010/wordprocessingDrawing" xmlns:wp="http://schemas.openxmlformats.org/drawingml/2006/wordprocessingDrawing" xmlns:w10="urn:schemas-microsoft-com:office:word" xmlns:w="http://schemas.openxmlformats.org/wordprocessingml/2006/main" xmlns:w14="http://schemas.microsoft.com/office/word/2010/wordml" xmlns:wpg="http://schemas.microsoft.com/office/word/2010/wordprocessingGroup" xmlns:wpi="http://schemas.microsoft.com/office/word/2010/wordprocessingInk" xmlns:wne="http://schemas.microsoft.com/office/word/2006/wordml" xmlns:wps="http://schemas.microsoft.com/office/word/2010/wordprocessingShape" mc:Ignorable="w14 wp14">
+  <w:docDefaults>
+    <w:rPrDefault>
+      <w:rPr>
+        <w:rFonts w:asciiTheme="minorHAnsi" w:eastAsiaTheme="minorEastAsia" w:hAnsiTheme="minorHAnsi" w:cstheme="minorBidi"/>
+        <w:sz w:val="22"/>
+        <w:szCs w:val="22"/>
+        <w:lang w:val="en-CA" w:eastAsia="en-CA" w:bidi="ar-SA"/>
+      </w:rPr>
+    </w:rPrDefault>
+    <w:pPrDefault>
+      <w:pPr>
+        <w:spacing w:after="200" w:line="276" w:lineRule="auto"/>
+      </w:pPr>
+    </w:pPrDefault>
+  </w:docDefaults>
+  <w:latentStyles w:defLockedState="0" w:defUIPriority="99" w:defSemiHidden="1" w:defUnhideWhenUsed="1" w:defQFormat="0" w:count="267">
+    <w:lsdException w:name="Normal" w:semiHidden="0" w:uiPriority="0" w:unhideWhenUsed="0" w:qFormat="1"/>
+    <w:lsdException w:name="heading 1" w:semiHidden="0" w:uiPriority="9" w:unhideWhenUsed="0" w:qFormat="1"/>
+    <w:lsdException w:name="heading 2" w:uiPriority="9" w:qFormat="1"/>
+    <w:lsdException w:name="heading 3" w:uiPriority="9" w:qFormat="1"/>
+    <w:lsdException w:name="heading 4" w:uiPriority="9" w:qFormat="1"/>
+    <w:lsdException w:name="heading 5" w:uiPriority="9" w:qFormat="1"/>
+    <w:lsdException w:name="heading 6" w:uiPriority="9" w:qFormat="1"/>
+    <w:lsdException w:name="heading 7" w:uiPriority="9" w:qFormat="1"/>
+    <w:lsdException w:name="heading 8" w:uiPriority="9" w:qFormat="1"/>
+    <w:lsdException w:name="heading 9" w:uiPriority="9" w:qFormat="1"/>
+    <w:lsdException w:name="toc 1" w:uiPriority="39"/>
+    <w:lsdException w:name="toc 2" w:uiPriority="39"/>
+    <w:lsdException w:name="toc 3" w:uiPriority="39"/>
+    <w:lsdException w:name="toc 4" w:uiPriority="39"/>
+    <w:lsdException w:name="toc 5" w:uiPriority="39"/>
+    <w:lsdException w:name="toc 6" w:uiPriority="39"/>
+    <w:lsdException w:name="toc 7" w:uiPriority="39"/>
+    <w:lsdException w:name="toc 8" w:uiPriority="39"/>
+    <w:lsdException w:name="toc 9" w:uiPriority="39"/>
+    <w:lsdException w:name="caption" w:uiPriority="35" w:qFormat="1"/>
+    <w:lsdException w:name="Title" w:semiHidden="0" w:uiPriority="10" w:unhideWhenUsed="0" w:qFormat="1"/>
+    <w:lsdException w:name="Default Paragraph Font" w:uiPriority="1"/>
+    <w:lsdException w:name="Subtitle" w:semiHidden="0" w:uiPriority="11" w:unhideWhenUsed="0" w:qFormat="1"/>
+    <w:lsdException w:name="Strong" w:semiHidden="0" w:uiPriority="22" w:unhideWhenUsed="0" w:qFormat="1"/>
+    <w:lsdException w:name="Emphasis" w:semiHidden="0" w:uiPriority="20" w:unhideWhenUsed="0" w:qFormat="1"/>
+    <w:lsdException w:name="Table Grid" w:semiHidden="0" w:uiPriority="59" w:unhideWhenUsed="0"/>
+    <w:lsdException w:name="Placeholder Text" w:unhideWhenUsed="0"/>
+    <w:lsdException w:name="No Spacing" w:semiHidden="0" w:uiPriority="1" w:unhideWhenUsed="0" w:qFormat="1"/>
+    <w:lsdException w:name="Light Shading" w:semiHidden="0" w:uiPriority="60" w:unhideWhenUsed="0"/>
+    <w:lsdException w:name="Light List" w:semiHidden="0" w:uiPriority="61" w:unhideWhenUsed="0"/>
+    <w:lsdException w:name="Light Grid" w:semiHidden="0" w:uiPriority="62" w:unhideWhenUsed="0"/>
+    <w:lsdException w:name="Medium Shading 1" w:semiHidden="0" w:uiPriority="63" w:unhideWhenUsed="0"/>
+    <w:lsdException w:name="Medium Shading 2" w:semiHidden="0" w:uiPriority="64" w:unhideWhenUsed="0"/>
+    <w:lsdException w:name="Medium List 1" w:semiHidden="0" w:uiPriority="65" w:unhideWhenUsed="0"/>
+    <w:lsdException w:name="Medium List 2" w:semiHidden="0" w:uiPriority="66" w:unhideWhenUsed="0"/>
+    <w:lsdException w:name="Medium Grid 1" w:semiHidden="0" w:uiPriority="67" w:unhideWhenUsed="0"/>
+    <w:lsdException w:name="Medium Grid 2" w:semiHidden="0" w:uiPriority="68" w:unhideWhenUsed="0"/>
+    <w:lsdException w:name="Medium Grid 3" w:semiHidden="0" w:uiPriority="69" w:unhideWhenUsed="0"/>
+    <w:lsdException w:name="Dark List" w:semiHidden="0" w:uiPriority="70" w:unhideWhenUsed="0"/>
+    <w:lsdException w:name="Colorful Shading" w:semiHidden="0" w:uiPriority="71" w:unhideWhenUsed="0"/>
+    <w:lsdException w:name="Colorful List" w:semiHidden="0" w:uiPriority="72" w:unhideWhenUsed="0"/>
+    <w:lsdException w:name="Colorful Grid" w:semiHidden="0" w:uiPriority="73" w:unhideWhenUsed="0"/>
+    <w:lsdException w:name="Light Shading Accent 1" w:semiHidden="0" w:uiPriority="60" w:unhideWhenUsed="0"/>
+    <w:lsdException w:name="Light List Accent 1" w:semiHidden="0" w:uiPriority="61" w:unhideWhenUsed="0"/>
+    <w:lsdException w:name="Light Grid Accent 1" w:semiHidden="0" w:uiPriority="62" w:unhideWhenUsed="0"/>
+    <w:lsdException w:name="Medium Shading 1 Accent 1" w:semiHidden="0" w:uiPriority="63" w:unhideWhenUsed="0"/>
+    <w:lsdException w:name="Medium Shading 2 Accent 1" w:semiHidden="0" w:uiPriority="64" w:unhideWhenUsed="0"/>
+    <w:lsdException w:name="Medium List 1 Accent 1" w:semiHidden="0" w:uiPriority="65" w:unhideWhenUsed="0"/>
+    <w:lsdException w:name="Revision" w:unhideWhenUsed="0"/>
+    <w:lsdException w:name="List Paragraph" w:semiHidden="0" w:uiPriority="34" w:unhideWhenUsed="0" w:qFormat="1"/>
+    <w:lsdException w:name="Quote" w:semiHidden="0" w:uiPriority="29" w:unhideWhenUsed="0" w:qFormat="1"/>
+    <w:lsdException w:name="Intense Quote" w:semiHidden="0" w:uiPriority="30" w:unhideWhenUsed="0" w:qFormat="1"/>
+    <w:lsdException w:name="Medium List 2 Accent 1" w:semiHidden="0" w:uiPriority="66" w:unhideWhenUsed="0"/>
+    <w:lsdException w:name="Medium Grid 1 Accent 1" w:semiHidden="0" w:uiPriority="67" w:unhideWhenUsed="0"/>
+    <w:lsdException w:name="Medium Grid 2 Accent 1" w:semiHidden="0" w:uiPriority="68" w:unhideWhenUsed="0"/>
+    <w:lsdException w:name="Medium Grid 3 Accent 1" w:semiHidden="0" w:uiPriority="69" w:unhideWhenUsed="0"/>
+    <w:lsdException w:name="Dark List Accent 1" w:semiHidden="0" w:uiPriority="70" w:unhideWhenUsed="0"/>
+    <w:lsdException w:name="Colorful Shading Accent 1" w:semiHidden="0" w:uiPriority="71" w:unhideWhenUsed="0"/>
+    <w:lsdException w:name="Colorful List Accent 1" w:semiHidden="0" w:uiPriority="72" w:unhideWhenUsed="0"/>
+    <w:lsdException w:name="Colorful Grid Accent 1" w:semiHidden="0" w:uiPriority="73" w:unhideWhenUsed="0"/>
+    <w:lsdException w:name="Light Shading Accent 2" w:semiHidden="0" w:uiPriority="60" w:unhideWhenUsed="0"/>
+    <w:lsdException w:name="Light List Accent 2" w:semiHidden="0" w:uiPriority="61" w:unhideWhenUsed="0"/>
+    <w:lsdException w:name="Light Grid Accent 2" w:semiHidden="0" w:uiPriority="62" w:unhideWhenUsed="0"/>
+    <w:lsdException w:name="Medium Shading 1 Accent 2" w:semiHidden="0" w:uiPriority="63" w:unhideWhenUsed="0"/>
+    <w:lsdException w:name="Medium Shading 2 Accent 2" w:semiHidden="0" w:uiPriority="64" w:unhideWhenUsed="0"/>
+    <w:lsdException w:name="Medium List 1 Accent 2" w:semiHidden="0" w:uiPriority="65" w:unhideWhenUsed="0"/>
+    <w:lsdException w:name="Medium List 2 Accent 2" w:semiHidden="0" w:uiPriority="66" w:unhideWhenUsed="0"/>
+    <w:lsdException w:name="Medium Grid 1 Accent 2" w:semiHidden="0" w:uiPriority="67" w:unhideWhenUsed="0"/>
+    <w:lsdException w:name="Medium Grid 2 Accent 2" w:semiHidden="0" w:uiPriority="68" w:unhideWhenUsed="0"/>
+    <w:lsdException w:name="Medium Grid 3 Accent 2" w:semiHidden="0" w:uiPriority="69" w:unhideWhenUsed="0"/>
+    <w:lsdException w:name="Dark List Accent 2" w:semiHidden="0" w:uiPriority="70" w:unhideWhenUsed="0"/>
+    <w:lsdException w:name="Colorful Shading Accent 2" w:semiHidden="0" w:uiPriority="71" w:unhideWhenUsed="0"/>
+    <w:lsdException w:name="Colorful List Accent 2" w:semiHidden="0" w:uiPriority="72" w:unhideWhenUsed="0"/>
+    <w:lsdException w:name="Colorful Grid Accent 2" w:semiHidden="0" w:uiPriority="73" w:unhideWhenUsed="0"/>
+    <w:lsdException w:name="Light Shading Accent 3" w:semiHidden="0" w:uiPriority="60" w:unhideWhenUsed="0"/>
+    <w:lsdException w:name="Light List Accent 3" w:semiHidden="0" w:uiPriority="61" w:unhideWhenUsed="0"/>
+    <w:lsdException w:name="Light Grid Accent 3" w:semiHidden="0" w:uiPriority="62" w:unhideWhenUsed="0"/>
+    <w:lsdException w:name="Medium Shading 1 Accent 3" w:semiHidden="0" w:uiPriority="63" w:unhideWhenUsed="0"/>
+    <w:lsdException w:name="Medium Shading 2 Accent 3" w:semiHidden="0" w:uiPriority="64" w:unhideWhenUsed="0"/>
+    <w:lsdException w:name="Medium List 1 Accent 3" w:semiHidden="0" w:uiPriority="65" w:unhideWhenUsed="0"/>
+    <w:lsdException w:name="Medium List 2 Accent 3" w:semiHidden="0" w:uiPriority="66" w:unhideWhenUsed="0"/>
+    <w:lsdException w:name="Medium Grid 1 Accent 3" w:semiHidden="0" w:uiPriority="67" w:unhideWhenUsed="0"/>
+    <w:lsdException w:name="Medium Grid 2 Accent 3" w:semiHidden="0" w:uiPriority="68" w:unhideWhenUsed="0"/>
+    <w:lsdException w:name="Medium Grid 3 Accent 3" w:semiHidden="0" w:uiPriority="69" w:unhideWhenUsed="0"/>
+    <w:lsdException w:name="Dark List Accent 3" w:semiHidden="0" w:uiPriority="70" w:unhideWhenUsed="0"/>
+    <w:lsdException w:name="Colorful Shading Accent 3" w:semiHidden="0" w:uiPriority="71" w:unhideWhenUsed="0"/>
+    <w:lsdException w:name="Colorful List Accent 3" w:semiHidden="0" w:uiPriority="72" w:unhideWhenUsed="0"/>
+    <w:lsdException w:name="Colorful Grid Accent 3" w:semiHidden="0" w:uiPriority="73" w:unhideWhenUsed="0"/>
+    <w:lsdException w:name="Light Shading Accent 4" w:semiHidden="0" w:uiPriority="60" w:unhideWhenUsed="0"/>
+    <w:lsdException w:name="Light List Accent 4" w:semiHidden="0" w:uiPriority="61" w:unhideWhenUsed="0"/>
+    <w:lsdException w:name="Light Grid Accent 4" w:semiHidden="0" w:uiPriority="62" w:unhideWhenUsed="0"/>
+    <w:lsdException w:name="Medium Shading 1 Accent 4" w:semiHidden="0" w:uiPriority="63" w:unhideWhenUsed="0"/>
+    <w:lsdException w:name="Medium Shading 2 Accent 4" w:semiHidden="0" w:uiPriority="64" w:unhideWhenUsed="0"/>
+    <w:lsdException w:name="Medium List 1 Accent 4" w:semiHidden="0" w:uiPriority="65" w:unhideWhenUsed="0"/>
+    <w:lsdException w:name="Medium List 2 Accent 4" w:semiHidden="0" w:uiPriority="66" w:unhideWhenUsed="0"/>
+    <w:lsdException w:name="Medium Grid 1 Accent 4" w:semiHidden="0" w:uiPriority="67" w:unhideWhenUsed="0"/>
+    <w:lsdException w:name="Medium Grid 2 Accent 4" w:semiHidden="0" w:uiPriority="68" w:unhideWhenUsed="0"/>
+    <w:lsdException w:name="Medium Grid 3 Accent 4" w:semiHidden="0" w:uiPriority="69" w:unhideWhenUsed="0"/>
+    <w:lsdException w:name="Dark List Accent 4" w:semiHidden="0" w:uiPriority="70" w:unhideWhenUsed="0"/>
+    <w:lsdException w:name="Colorful Shading Accent 4" w:semiHidden="0" w:uiPriority="71" w:unhideWhenUsed="0"/>
+    <w:lsdException w:name="Colorful List Accent 4" w:semiHidden="0" w:uiPriority="72" w:unhideWhenUsed="0"/>
+    <w:lsdException w:name="Colorful Grid Accent 4" w:semiHidden="0" w:uiPriority="73" w:unhideWhenUsed="0"/>
+    <w:lsdException w:name="Light Shading Accent 5" w:semiHidden="0" w:uiPriority="60" w:unhideWhenUsed="0"/>
+    <w:lsdException w:name="Light List Accent 5" w:semiHidden="0" w:uiPriority="61" w:unhideWhenUsed="0"/>
+    <w:lsdException w:name="Light Grid Accent 5" w:semiHidden="0" w:uiPriority="62" w:unhideWhenUsed="0"/>
+    <w:lsdException w:name="Medium Shading 1 Accent 5" w:semiHidden="0" w:uiPriority="63" w:unhideWhenUsed="0"/>
+    <w:lsdException w:name="Medium Shading 2 Accent 5" w:semiHidden="0" w:uiPriority="64" w:unhideWhenUsed="0"/>
+    <w:lsdException w:name="Medium List 1 Accent 5" w:semiHidden="0" w:uiPriority="65" w:unhideWhenUsed="0"/>
+    <w:lsdException w:name="Medium List 2 Accent 5" w:semiHidden="0" w:uiPriority="66" w:unhideWhenUsed="0"/>
+    <w:lsdException w:name="Medium Grid 1 Accent 5" w:semiHidden="0" w:uiPriority="67" w:unhideWhenUsed="0"/>
+    <w:lsdException w:name="Medium Grid 2 Accent 5" w:semiHidden="0" w:uiPriority="68" w:unhideWhenUsed="0"/>
+    <w:lsdException w:name="Medium Grid 3 Accent 5" w:semiHidden="0" w:uiPriority="69" w:unhideWhenUsed="0"/>
+    <w:lsdException w:name="Dark List Accent 5" w:semiHidden="0" w:uiPriority="70" w:unhideWhenUsed="0"/>
+    <w:lsdException w:name="Colorful Shading Accent 5" w:semiHidden="0" w:uiPriority="71" w:unhideWhenUsed="0"/>
+    <w:lsdException w:name="Colorful List Accent 5" w:semiHidden="0" w:uiPriority="72" w:unhideWhenUsed="0"/>
+    <w:lsdException w:name="Colorful Grid Accent 5" w:semiHidden="0" w:uiPriority="73" w:unhideWhenUsed="0"/>
+    <w:lsdException w:name="Light Shading Accent 6" w:semiHidden="0" w:uiPriority="60" w:unhideWhenUsed="0"/>
+    <w:lsdException w:name="Light List Accent 6" w:semiHidden="0" w:uiPriority="61" w:unhideWhenUsed="0"/>
+    <w:lsdException w:name="Light Grid Accent 6" w:semiHidden="0" w:uiPriority="62" w:unhideWhenUsed="0"/>
+    <w:lsdException w:name="Medium Shading 1 Accent 6" w:semiHidden="0" w:uiPriority="63" w:unhideWhenUsed="0"/>
+    <w:lsdException w:name="Medium Shading 2 Accent 6" w:semiHidden="0" w:uiPriority="64" w:unhideWhenUsed="0"/>
+    <w:lsdException w:name="Medium List 1 Accent 6" w:semiHidden="0" w:uiPriority="65" w:unhideWhenUsed="0"/>
+    <w:lsdException w:name="Medium List 2 Accent 6" w:semiHidden="0" w:uiPriority="66" w:unhideWhenUsed="0"/>
+    <w:lsdException w:name="Medium Grid 1 Accent 6" w:semiHidden="0" w:uiPriority="67" w:unhideWhenUsed="0"/>
+    <w:lsdException w:name="Medium Grid 2 Accent 6" w:semiHidden="0" w:uiPriority="68" w:unhideWhenUsed="0"/>
+    <w:lsdException w:name="Medium Grid 3 Accent 6" w:semiHidden="0" w:uiPriority="69" w:unhideWhenUsed="0"/>
+    <w:lsdException w:name="Dark List Accent 6" w:semiHidden="0" w:uiPriority="70" w:unhideWhenUsed="0"/>
+    <w:lsdException w:name="Colorful Shading Accent 6" w:semiHidden="0" w:uiPriority="71" w:unhideWhenUsed="0"/>
+    <w:lsdException w:name="Colorful List Accent 6" w:semiHidden="0" w:uiPriority="72" w:unhideWhenUsed="0"/>
+    <w:lsdException w:name="Colorful Grid Accent 6" w:semiHidden="0" w:uiPriority="73" w:unhideWhenUsed="0"/>
+    <w:lsdException w:name="Subtle Emphasis" w:semiHidden="0" w:uiPriority="19" w:unhideWhenUsed="0" w:qFormat="1"/>
+    <w:lsdException w:name="Intense Emphasis" w:semiHidden="0" w:uiPriority="21" w:unhideWhenUsed="0" w:qFormat="1"/>
+    <w:lsdException w:name="Subtle Reference" w:semiHidden="0" w:uiPriority="31" w:unhideWhenUsed="0" w:qFormat="1"/>
+    <w:lsdException w:name="Intense Reference" w:semiHidden="0" w:uiPriority="32" w:unhideWhenUsed="0" w:qFormat="1"/>
+    <w:lsdException w:name="Book Title" w:semiHidden="0" w:uiPriority="33" w:unhideWhenUsed="0" w:qFormat="1"/>
+    <w:lsdException w:name="Bibliography" w:uiPriority="37"/>
+    <w:lsdException w:name="TOC Heading" w:uiPriority="39" w:qFormat="1"/>
+  </w:latentStyles>
+  <w:style w:type="paragraph" w:default="1" w:styleId="Normal">
+    <w:name w:val="Normal"/>
     <w:qFormat/>
+  </w:style>
+  <w:style w:type="character" w:default="1" w:styleId="DefaultParagraphFont">
+    <w:name w:val="Default Paragraph Font"/>
+    <w:uiPriority w:val="1"/>
+    <w:semiHidden/>
+    <w:unhideWhenUsed/>
+  </w:style>
+  <w:style w:type="table" w:default="1" w:styleId="TableNormal">
+    <w:name w:val="Normal Table"/>
+    <w:uiPriority w:val="99"/>
+    <w:semiHidden/>
+    <w:unhideWhenUsed/>
     <w:tblPr>
       <w:tblInd w:w="0" w:type="dxa"/>
       <w:tblCellMar>

</xml_diff>